<commit_message>
Added md file, made changes to pass QA.
</commit_message>
<xml_diff>
--- a/TeamTwoFiles/SemesterPlanInfoTable.docx
+++ b/TeamTwoFiles/SemesterPlanInfoTable.docx
@@ -20,6 +20,7 @@
         <w:tc>
           <w:tcPr>
             <w:tcW w:w="4680" w:type="dxa"/>
+            <w:tcMar/>
           </w:tcPr>
           <w:p>
             <w:pPr>
@@ -40,6 +41,7 @@
         <w:tc>
           <w:tcPr>
             <w:tcW w:w="4680" w:type="dxa"/>
+            <w:tcMar/>
           </w:tcPr>
           <w:p>
             <w:pPr>
@@ -86,6 +88,7 @@
         <w:tc>
           <w:tcPr>
             <w:tcW w:w="4680" w:type="dxa"/>
+            <w:tcMar/>
           </w:tcPr>
           <w:p>
             <w:pPr>
@@ -106,10 +109,28 @@
         <w:tc>
           <w:tcPr>
             <w:tcW w:w="4680" w:type="dxa"/>
+            <w:tcMar/>
           </w:tcPr>
           <w:p>
             <w:r>
-              <w:t>The why we have it in our design</w:t>
+              <w:rPr/>
+              <w:t xml:space="preserve">Creates </w:t>
+            </w:r>
+            <w:r>
+              <w:rPr/>
+              <w:t xml:space="preserve">and collects data for </w:t>
+            </w:r>
+            <w:r>
+              <w:rPr/>
+              <w:t xml:space="preserve">semester plans </w:t>
+            </w:r>
+            <w:r>
+              <w:rPr/>
+              <w:t>from a user’s major and taken classes</w:t>
+            </w:r>
+            <w:r>
+              <w:rPr/>
+              <w:t>.</w:t>
             </w:r>
           </w:p>
         </w:tc>
@@ -121,6 +142,7 @@
         <w:tc>
           <w:tcPr>
             <w:tcW w:w="4680" w:type="dxa"/>
+            <w:tcMar/>
           </w:tcPr>
           <w:p>
             <w:pPr>
@@ -141,19 +163,11 @@
         <w:tc>
           <w:tcPr>
             <w:tcW w:w="4680" w:type="dxa"/>
+            <w:tcMar/>
           </w:tcPr>
           <w:p>
             <w:r>
-              <w:t>Creates semester plans that align</w:t>
-            </w:r>
-            <w:r>
-              <w:t xml:space="preserve"> </w:t>
-            </w:r>
-            <w:r>
-              <w:t xml:space="preserve">in the closest way with the user’s </w:t>
-            </w:r>
-            <w:r>
-              <w:t>T</w:t>
+              <w:t>Creates semester plans that align in the closest way with the user’s T</w:t>
             </w:r>
             <w:r>
               <w:t>ime of Day (TOD)</w:t>
@@ -171,22 +185,7 @@
               <w:t>)</w:t>
             </w:r>
             <w:r>
-              <w:t xml:space="preserve"> </w:t>
-            </w:r>
-            <w:r>
-              <w:t xml:space="preserve">preferences while </w:t>
-            </w:r>
-            <w:r>
-              <w:t>capturing</w:t>
-            </w:r>
-            <w:r>
-              <w:t xml:space="preserve"> class data, </w:t>
-            </w:r>
-            <w:r>
-              <w:t>location</w:t>
-            </w:r>
-            <w:r>
-              <w:t xml:space="preserve"> data, professor data, and more.</w:t>
+              <w:t xml:space="preserve"> preferences while capturing class data, location data, professor data, and more.</w:t>
             </w:r>
           </w:p>
         </w:tc>
@@ -198,6 +197,7 @@
         <w:tc>
           <w:tcPr>
             <w:tcW w:w="4680" w:type="dxa"/>
+            <w:tcMar/>
           </w:tcPr>
           <w:p>
             <w:pPr>
@@ -218,6 +218,7 @@
         <w:tc>
           <w:tcPr>
             <w:tcW w:w="4680" w:type="dxa"/>
+            <w:tcMar/>
           </w:tcPr>
           <w:p>
             <w:r>
@@ -231,6 +232,7 @@
           <w:tcPr>
             <w:tcW w:w="4680" w:type="dxa"/>
             <w:vMerge w:val="restart"/>
+            <w:tcMar/>
           </w:tcPr>
           <w:p>
             <w:pPr>
@@ -258,6 +260,7 @@
         <w:tc>
           <w:tcPr>
             <w:tcW w:w="4680" w:type="dxa"/>
+            <w:tcMar/>
           </w:tcPr>
           <w:p>
             <w:r>
@@ -282,12 +285,14 @@
           <w:tcPr>
             <w:tcW w:w="4680" w:type="dxa"/>
             <w:vMerge/>
+            <w:tcMar/>
           </w:tcPr>
           <w:p/>
         </w:tc>
         <w:tc>
           <w:tcPr>
             <w:tcW w:w="4680" w:type="dxa"/>
+            <w:tcMar/>
           </w:tcPr>
           <w:p>
             <w:r>
@@ -312,19 +317,18 @@
           <w:tcPr>
             <w:tcW w:w="4680" w:type="dxa"/>
             <w:vMerge/>
+            <w:tcMar/>
           </w:tcPr>
           <w:p/>
         </w:tc>
         <w:tc>
           <w:tcPr>
             <w:tcW w:w="4680" w:type="dxa"/>
+            <w:tcMar/>
           </w:tcPr>
           <w:p>
             <w:r>
-              <w:t>1.2.1.3.</w:t>
-            </w:r>
-            <w:r>
-              <w:t xml:space="preserve">3 </w:t>
+              <w:t xml:space="preserve">1.2.1.3.3 </w:t>
             </w:r>
             <w:proofErr w:type="spellStart"/>
             <w:r>
@@ -351,19 +355,18 @@
           <w:tcPr>
             <w:tcW w:w="4680" w:type="dxa"/>
             <w:vMerge/>
+            <w:tcMar/>
           </w:tcPr>
           <w:p/>
         </w:tc>
         <w:tc>
           <w:tcPr>
             <w:tcW w:w="4680" w:type="dxa"/>
+            <w:tcMar/>
           </w:tcPr>
           <w:p>
             <w:r>
-              <w:t>1.2.1.3.</w:t>
-            </w:r>
-            <w:r>
-              <w:t xml:space="preserve">4 </w:t>
+              <w:t xml:space="preserve">1.2.1.3.4 </w:t>
             </w:r>
             <w:proofErr w:type="spellStart"/>
             <w:r>
@@ -393,19 +396,18 @@
           <w:tcPr>
             <w:tcW w:w="4680" w:type="dxa"/>
             <w:vMerge/>
+            <w:tcMar/>
           </w:tcPr>
           <w:p/>
         </w:tc>
         <w:tc>
           <w:tcPr>
             <w:tcW w:w="4680" w:type="dxa"/>
+            <w:tcMar/>
           </w:tcPr>
           <w:p>
             <w:r>
-              <w:t>1.2.1.3.</w:t>
-            </w:r>
-            <w:r>
-              <w:t xml:space="preserve">5 </w:t>
+              <w:t xml:space="preserve">1.2.1.3.5 </w:t>
             </w:r>
             <w:proofErr w:type="spellStart"/>
             <w:r>
@@ -426,19 +428,18 @@
           <w:tcPr>
             <w:tcW w:w="4680" w:type="dxa"/>
             <w:vMerge/>
+            <w:tcMar/>
           </w:tcPr>
           <w:p/>
         </w:tc>
         <w:tc>
           <w:tcPr>
             <w:tcW w:w="4680" w:type="dxa"/>
+            <w:tcMar/>
           </w:tcPr>
           <w:p>
             <w:r>
-              <w:t>1.2.1.3.</w:t>
-            </w:r>
-            <w:r>
-              <w:t xml:space="preserve">6 </w:t>
+              <w:t xml:space="preserve">1.2.1.3.6 </w:t>
             </w:r>
             <w:proofErr w:type="spellStart"/>
             <w:r>
@@ -467,19 +468,18 @@
           <w:tcPr>
             <w:tcW w:w="4680" w:type="dxa"/>
             <w:vMerge/>
+            <w:tcMar/>
           </w:tcPr>
           <w:p/>
         </w:tc>
         <w:tc>
           <w:tcPr>
             <w:tcW w:w="4680" w:type="dxa"/>
+            <w:tcMar/>
           </w:tcPr>
           <w:p>
             <w:r>
-              <w:t>1.2.1.3.</w:t>
-            </w:r>
-            <w:r>
-              <w:t xml:space="preserve">7 </w:t>
+              <w:t xml:space="preserve">1.2.1.3.7 </w:t>
             </w:r>
             <w:proofErr w:type="spellStart"/>
             <w:r>
@@ -507,6 +507,7 @@
         <w:tc>
           <w:tcPr>
             <w:tcW w:w="4680" w:type="dxa"/>
+            <w:tcMar/>
           </w:tcPr>
           <w:p>
             <w:pPr>
@@ -527,6 +528,7 @@
         <w:tc>
           <w:tcPr>
             <w:tcW w:w="4680" w:type="dxa"/>
+            <w:tcMar/>
           </w:tcPr>
           <w:p>
             <w:r>
@@ -542,6 +544,7 @@
         <w:tc>
           <w:tcPr>
             <w:tcW w:w="4680" w:type="dxa"/>
+            <w:tcMar/>
           </w:tcPr>
           <w:p>
             <w:pPr>
@@ -562,9 +565,15 @@
         <w:tc>
           <w:tcPr>
             <w:tcW w:w="4680" w:type="dxa"/>
+            <w:tcMar/>
           </w:tcPr>
           <w:p>
             <w:r>
+              <w:rPr/>
+              <w:t xml:space="preserve">UML </w:t>
+            </w:r>
+            <w:r>
+              <w:rPr/>
               <w:t>Structure Chart</w:t>
             </w:r>
           </w:p>
@@ -573,7 +582,7 @@
     </w:tbl>
     <w:p/>
     <w:sectPr>
-      <w:pgSz w:w="12240" w:h="15840"/>
+      <w:pgSz w:w="12240" w:h="15840" w:orient="portrait"/>
       <w:pgMar w:top="1440" w:right="1440" w:bottom="1440" w:left="1440" w:header="720" w:footer="720" w:gutter="0"/>
       <w:cols w:space="720"/>
       <w:docGrid w:linePitch="360"/>
@@ -595,7 +604,7 @@
   <w:docDefaults>
     <w:rPrDefault>
       <w:rPr>
-        <w:rFonts w:asciiTheme="minorHAnsi" w:eastAsiaTheme="minorEastAsia" w:hAnsiTheme="minorHAnsi" w:cstheme="minorBidi"/>
+        <w:rFonts w:asciiTheme="minorHAnsi" w:hAnsiTheme="minorHAnsi" w:eastAsiaTheme="minorEastAsia" w:cstheme="minorBidi"/>
         <w:sz w:val="24"/>
         <w:szCs w:val="24"/>
         <w:lang w:val="en-US" w:eastAsia="ja-JP" w:bidi="ar-SA"/>
@@ -610,14 +619,14 @@
   <w:latentStyles w:defLockedState="0" w:defUIPriority="99" w:defSemiHidden="0" w:defUnhideWhenUsed="0" w:defQFormat="0" w:count="376">
     <w:lsdException w:name="Normal" w:uiPriority="0" w:qFormat="1"/>
     <w:lsdException w:name="heading 1" w:uiPriority="9" w:qFormat="1"/>
-    <w:lsdException w:name="heading 2" w:semiHidden="1" w:uiPriority="9" w:unhideWhenUsed="1" w:qFormat="1"/>
-    <w:lsdException w:name="heading 3" w:semiHidden="1" w:uiPriority="9" w:unhideWhenUsed="1" w:qFormat="1"/>
-    <w:lsdException w:name="heading 4" w:semiHidden="1" w:uiPriority="9" w:unhideWhenUsed="1" w:qFormat="1"/>
-    <w:lsdException w:name="heading 5" w:semiHidden="1" w:uiPriority="9" w:unhideWhenUsed="1" w:qFormat="1"/>
-    <w:lsdException w:name="heading 6" w:semiHidden="1" w:uiPriority="9" w:unhideWhenUsed="1" w:qFormat="1"/>
-    <w:lsdException w:name="heading 7" w:semiHidden="1" w:uiPriority="9" w:unhideWhenUsed="1" w:qFormat="1"/>
-    <w:lsdException w:name="heading 8" w:semiHidden="1" w:uiPriority="9" w:unhideWhenUsed="1" w:qFormat="1"/>
-    <w:lsdException w:name="heading 9" w:semiHidden="1" w:uiPriority="9" w:unhideWhenUsed="1" w:qFormat="1"/>
+    <w:lsdException w:name="heading 2" w:uiPriority="9" w:semiHidden="1" w:unhideWhenUsed="1" w:qFormat="1"/>
+    <w:lsdException w:name="heading 3" w:uiPriority="9" w:semiHidden="1" w:unhideWhenUsed="1" w:qFormat="1"/>
+    <w:lsdException w:name="heading 4" w:uiPriority="9" w:semiHidden="1" w:unhideWhenUsed="1" w:qFormat="1"/>
+    <w:lsdException w:name="heading 5" w:uiPriority="9" w:semiHidden="1" w:unhideWhenUsed="1" w:qFormat="1"/>
+    <w:lsdException w:name="heading 6" w:uiPriority="9" w:semiHidden="1" w:unhideWhenUsed="1" w:qFormat="1"/>
+    <w:lsdException w:name="heading 7" w:uiPriority="9" w:semiHidden="1" w:unhideWhenUsed="1" w:qFormat="1"/>
+    <w:lsdException w:name="heading 8" w:uiPriority="9" w:semiHidden="1" w:unhideWhenUsed="1" w:qFormat="1"/>
+    <w:lsdException w:name="heading 9" w:uiPriority="9" w:semiHidden="1" w:unhideWhenUsed="1" w:qFormat="1"/>
     <w:lsdException w:name="index 1" w:semiHidden="1" w:unhideWhenUsed="1"/>
     <w:lsdException w:name="index 2" w:semiHidden="1" w:unhideWhenUsed="1"/>
     <w:lsdException w:name="index 3" w:semiHidden="1" w:unhideWhenUsed="1"/>
@@ -627,22 +636,22 @@
     <w:lsdException w:name="index 7" w:semiHidden="1" w:unhideWhenUsed="1"/>
     <w:lsdException w:name="index 8" w:semiHidden="1" w:unhideWhenUsed="1"/>
     <w:lsdException w:name="index 9" w:semiHidden="1" w:unhideWhenUsed="1"/>
-    <w:lsdException w:name="toc 1" w:semiHidden="1" w:uiPriority="39" w:unhideWhenUsed="1"/>
-    <w:lsdException w:name="toc 2" w:semiHidden="1" w:uiPriority="39" w:unhideWhenUsed="1"/>
-    <w:lsdException w:name="toc 3" w:semiHidden="1" w:uiPriority="39" w:unhideWhenUsed="1"/>
-    <w:lsdException w:name="toc 4" w:semiHidden="1" w:uiPriority="39" w:unhideWhenUsed="1"/>
-    <w:lsdException w:name="toc 5" w:semiHidden="1" w:uiPriority="39" w:unhideWhenUsed="1"/>
-    <w:lsdException w:name="toc 6" w:semiHidden="1" w:uiPriority="39" w:unhideWhenUsed="1"/>
-    <w:lsdException w:name="toc 7" w:semiHidden="1" w:uiPriority="39" w:unhideWhenUsed="1"/>
-    <w:lsdException w:name="toc 8" w:semiHidden="1" w:uiPriority="39" w:unhideWhenUsed="1"/>
-    <w:lsdException w:name="toc 9" w:semiHidden="1" w:uiPriority="39" w:unhideWhenUsed="1"/>
+    <w:lsdException w:name="toc 1" w:uiPriority="39" w:semiHidden="1" w:unhideWhenUsed="1"/>
+    <w:lsdException w:name="toc 2" w:uiPriority="39" w:semiHidden="1" w:unhideWhenUsed="1"/>
+    <w:lsdException w:name="toc 3" w:uiPriority="39" w:semiHidden="1" w:unhideWhenUsed="1"/>
+    <w:lsdException w:name="toc 4" w:uiPriority="39" w:semiHidden="1" w:unhideWhenUsed="1"/>
+    <w:lsdException w:name="toc 5" w:uiPriority="39" w:semiHidden="1" w:unhideWhenUsed="1"/>
+    <w:lsdException w:name="toc 6" w:uiPriority="39" w:semiHidden="1" w:unhideWhenUsed="1"/>
+    <w:lsdException w:name="toc 7" w:uiPriority="39" w:semiHidden="1" w:unhideWhenUsed="1"/>
+    <w:lsdException w:name="toc 8" w:uiPriority="39" w:semiHidden="1" w:unhideWhenUsed="1"/>
+    <w:lsdException w:name="toc 9" w:uiPriority="39" w:semiHidden="1" w:unhideWhenUsed="1"/>
     <w:lsdException w:name="Normal Indent" w:semiHidden="1" w:unhideWhenUsed="1"/>
     <w:lsdException w:name="footnote text" w:semiHidden="1" w:unhideWhenUsed="1"/>
     <w:lsdException w:name="annotation text" w:semiHidden="1" w:unhideWhenUsed="1"/>
     <w:lsdException w:name="header" w:semiHidden="1" w:unhideWhenUsed="1"/>
     <w:lsdException w:name="footer" w:semiHidden="1" w:unhideWhenUsed="1"/>
     <w:lsdException w:name="index heading" w:semiHidden="1" w:unhideWhenUsed="1"/>
-    <w:lsdException w:name="caption" w:semiHidden="1" w:uiPriority="35" w:unhideWhenUsed="1" w:qFormat="1"/>
+    <w:lsdException w:name="caption" w:uiPriority="35" w:semiHidden="1" w:unhideWhenUsed="1" w:qFormat="1"/>
     <w:lsdException w:name="table of figures" w:semiHidden="1" w:unhideWhenUsed="1"/>
     <w:lsdException w:name="envelope address" w:semiHidden="1" w:unhideWhenUsed="1"/>
     <w:lsdException w:name="envelope return" w:semiHidden="1" w:unhideWhenUsed="1"/>
@@ -673,7 +682,7 @@
     <w:lsdException w:name="Title" w:uiPriority="10" w:qFormat="1"/>
     <w:lsdException w:name="Closing" w:semiHidden="1" w:unhideWhenUsed="1"/>
     <w:lsdException w:name="Signature" w:semiHidden="1" w:unhideWhenUsed="1"/>
-    <w:lsdException w:name="Default Paragraph Font" w:semiHidden="1" w:uiPriority="1" w:unhideWhenUsed="1"/>
+    <w:lsdException w:name="Default Paragraph Font" w:uiPriority="1" w:semiHidden="1" w:unhideWhenUsed="1"/>
     <w:lsdException w:name="Body Text" w:semiHidden="1" w:unhideWhenUsed="1"/>
     <w:lsdException w:name="Body Text Indent" w:semiHidden="1" w:unhideWhenUsed="1"/>
     <w:lsdException w:name="List Continue" w:semiHidden="1" w:unhideWhenUsed="1"/>
@@ -873,8 +882,8 @@
     <w:lsdException w:name="Subtle Reference" w:uiPriority="31" w:qFormat="1"/>
     <w:lsdException w:name="Intense Reference" w:uiPriority="32" w:qFormat="1"/>
     <w:lsdException w:name="Book Title" w:uiPriority="33" w:qFormat="1"/>
-    <w:lsdException w:name="Bibliography" w:semiHidden="1" w:uiPriority="37" w:unhideWhenUsed="1"/>
-    <w:lsdException w:name="TOC Heading" w:semiHidden="1" w:uiPriority="39" w:unhideWhenUsed="1" w:qFormat="1"/>
+    <w:lsdException w:name="Bibliography" w:uiPriority="37" w:semiHidden="1" w:unhideWhenUsed="1"/>
+    <w:lsdException w:name="TOC Heading" w:uiPriority="39" w:semiHidden="1" w:unhideWhenUsed="1" w:qFormat="1"/>
     <w:lsdException w:name="Plain Table 1" w:uiPriority="41"/>
     <w:lsdException w:name="Plain Table 2" w:uiPriority="42"/>
     <w:lsdException w:name="Plain Table 3" w:uiPriority="43"/>
@@ -985,7 +994,7 @@
     <w:lsdException w:name="Unresolved Mention" w:semiHidden="1" w:unhideWhenUsed="1"/>
     <w:lsdException w:name="Smart Link" w:semiHidden="1" w:unhideWhenUsed="1"/>
   </w:latentStyles>
-  <w:style w:type="paragraph" w:default="1" w:styleId="Normal">
+  <w:style w:type="paragraph" w:styleId="Normal" w:default="1">
     <w:name w:val="Normal"/>
     <w:qFormat/>
   </w:style>
@@ -1003,7 +1012,7 @@
       <w:outlineLvl w:val="0"/>
     </w:pPr>
     <w:rPr>
-      <w:rFonts w:asciiTheme="majorHAnsi" w:eastAsiaTheme="majorEastAsia" w:hAnsiTheme="majorHAnsi" w:cstheme="majorBidi"/>
+      <w:rFonts w:asciiTheme="majorHAnsi" w:hAnsiTheme="majorHAnsi" w:eastAsiaTheme="majorEastAsia" w:cstheme="majorBidi"/>
       <w:color w:val="0F4761" w:themeColor="accent1" w:themeShade="BF"/>
       <w:sz w:val="40"/>
       <w:szCs w:val="40"/>
@@ -1024,7 +1033,7 @@
       <w:outlineLvl w:val="1"/>
     </w:pPr>
     <w:rPr>
-      <w:rFonts w:asciiTheme="majorHAnsi" w:eastAsiaTheme="majorEastAsia" w:hAnsiTheme="majorHAnsi" w:cstheme="majorBidi"/>
+      <w:rFonts w:asciiTheme="majorHAnsi" w:hAnsiTheme="majorHAnsi" w:eastAsiaTheme="majorEastAsia" w:cstheme="majorBidi"/>
       <w:color w:val="0F4761" w:themeColor="accent1" w:themeShade="BF"/>
       <w:sz w:val="32"/>
       <w:szCs w:val="32"/>
@@ -1171,13 +1180,13 @@
       <w:color w:val="272727" w:themeColor="text1" w:themeTint="D8"/>
     </w:rPr>
   </w:style>
-  <w:style w:type="character" w:default="1" w:styleId="DefaultParagraphFont">
+  <w:style w:type="character" w:styleId="DefaultParagraphFont" w:default="1">
     <w:name w:val="Default Paragraph Font"/>
     <w:uiPriority w:val="1"/>
     <w:semiHidden/>
     <w:unhideWhenUsed/>
   </w:style>
-  <w:style w:type="table" w:default="1" w:styleId="TableNormal">
+  <w:style w:type="table" w:styleId="TableNormal" w:default="1">
     <w:name w:val="Normal Table"/>
     <w:uiPriority w:val="99"/>
     <w:semiHidden/>
@@ -1192,37 +1201,37 @@
       </w:tblCellMar>
     </w:tblPr>
   </w:style>
-  <w:style w:type="numbering" w:default="1" w:styleId="NoList">
+  <w:style w:type="numbering" w:styleId="NoList" w:default="1">
     <w:name w:val="No List"/>
     <w:uiPriority w:val="99"/>
     <w:semiHidden/>
     <w:unhideWhenUsed/>
   </w:style>
-  <w:style w:type="character" w:customStyle="1" w:styleId="Heading1Char">
+  <w:style w:type="character" w:styleId="Heading1Char" w:customStyle="1">
     <w:name w:val="Heading 1 Char"/>
     <w:basedOn w:val="DefaultParagraphFont"/>
     <w:link w:val="Heading1"/>
     <w:uiPriority w:val="9"/>
     <w:rPr>
-      <w:rFonts w:asciiTheme="majorHAnsi" w:eastAsiaTheme="majorEastAsia" w:hAnsiTheme="majorHAnsi" w:cstheme="majorBidi"/>
+      <w:rFonts w:asciiTheme="majorHAnsi" w:hAnsiTheme="majorHAnsi" w:eastAsiaTheme="majorEastAsia" w:cstheme="majorBidi"/>
       <w:color w:val="0F4761" w:themeColor="accent1" w:themeShade="BF"/>
       <w:sz w:val="40"/>
       <w:szCs w:val="40"/>
     </w:rPr>
   </w:style>
-  <w:style w:type="character" w:customStyle="1" w:styleId="Heading2Char">
+  <w:style w:type="character" w:styleId="Heading2Char" w:customStyle="1">
     <w:name w:val="Heading 2 Char"/>
     <w:basedOn w:val="DefaultParagraphFont"/>
     <w:link w:val="Heading2"/>
     <w:uiPriority w:val="9"/>
     <w:rPr>
-      <w:rFonts w:asciiTheme="majorHAnsi" w:eastAsiaTheme="majorEastAsia" w:hAnsiTheme="majorHAnsi" w:cstheme="majorBidi"/>
+      <w:rFonts w:asciiTheme="majorHAnsi" w:hAnsiTheme="majorHAnsi" w:eastAsiaTheme="majorEastAsia" w:cstheme="majorBidi"/>
       <w:color w:val="0F4761" w:themeColor="accent1" w:themeShade="BF"/>
       <w:sz w:val="32"/>
       <w:szCs w:val="32"/>
     </w:rPr>
   </w:style>
-  <w:style w:type="character" w:customStyle="1" w:styleId="Heading3Char">
+  <w:style w:type="character" w:styleId="Heading3Char" w:customStyle="1">
     <w:name w:val="Heading 3 Char"/>
     <w:basedOn w:val="DefaultParagraphFont"/>
     <w:link w:val="Heading3"/>
@@ -1234,7 +1243,7 @@
       <w:szCs w:val="28"/>
     </w:rPr>
   </w:style>
-  <w:style w:type="character" w:customStyle="1" w:styleId="Heading4Char">
+  <w:style w:type="character" w:styleId="Heading4Char" w:customStyle="1">
     <w:name w:val="Heading 4 Char"/>
     <w:basedOn w:val="DefaultParagraphFont"/>
     <w:link w:val="Heading4"/>
@@ -1246,7 +1255,7 @@
       <w:color w:val="0F4761" w:themeColor="accent1" w:themeShade="BF"/>
     </w:rPr>
   </w:style>
-  <w:style w:type="character" w:customStyle="1" w:styleId="Heading5Char">
+  <w:style w:type="character" w:styleId="Heading5Char" w:customStyle="1">
     <w:name w:val="Heading 5 Char"/>
     <w:basedOn w:val="DefaultParagraphFont"/>
     <w:link w:val="Heading5"/>
@@ -1256,7 +1265,7 @@
       <w:color w:val="0F4761" w:themeColor="accent1" w:themeShade="BF"/>
     </w:rPr>
   </w:style>
-  <w:style w:type="character" w:customStyle="1" w:styleId="Heading6Char">
+  <w:style w:type="character" w:styleId="Heading6Char" w:customStyle="1">
     <w:name w:val="Heading 6 Char"/>
     <w:basedOn w:val="DefaultParagraphFont"/>
     <w:link w:val="Heading6"/>
@@ -1268,7 +1277,7 @@
       <w:color w:val="595959" w:themeColor="text1" w:themeTint="A6"/>
     </w:rPr>
   </w:style>
-  <w:style w:type="character" w:customStyle="1" w:styleId="Heading7Char">
+  <w:style w:type="character" w:styleId="Heading7Char" w:customStyle="1">
     <w:name w:val="Heading 7 Char"/>
     <w:basedOn w:val="DefaultParagraphFont"/>
     <w:link w:val="Heading7"/>
@@ -1278,7 +1287,7 @@
       <w:color w:val="595959" w:themeColor="text1" w:themeTint="A6"/>
     </w:rPr>
   </w:style>
-  <w:style w:type="character" w:customStyle="1" w:styleId="Heading8Char">
+  <w:style w:type="character" w:styleId="Heading8Char" w:customStyle="1">
     <w:name w:val="Heading 8 Char"/>
     <w:basedOn w:val="DefaultParagraphFont"/>
     <w:link w:val="Heading8"/>
@@ -1290,7 +1299,7 @@
       <w:color w:val="272727" w:themeColor="text1" w:themeTint="D8"/>
     </w:rPr>
   </w:style>
-  <w:style w:type="character" w:customStyle="1" w:styleId="Heading9Char">
+  <w:style w:type="character" w:styleId="Heading9Char" w:customStyle="1">
     <w:name w:val="Heading 9 Char"/>
     <w:basedOn w:val="DefaultParagraphFont"/>
     <w:link w:val="Heading9"/>
@@ -1300,13 +1309,13 @@
       <w:color w:val="272727" w:themeColor="text1" w:themeTint="D8"/>
     </w:rPr>
   </w:style>
-  <w:style w:type="character" w:customStyle="1" w:styleId="TitleChar">
+  <w:style w:type="character" w:styleId="TitleChar" w:customStyle="1">
     <w:name w:val="Title Char"/>
     <w:basedOn w:val="DefaultParagraphFont"/>
     <w:link w:val="Title"/>
     <w:uiPriority w:val="10"/>
     <w:rPr>
-      <w:rFonts w:asciiTheme="majorHAnsi" w:eastAsiaTheme="majorEastAsia" w:hAnsiTheme="majorHAnsi" w:cstheme="majorBidi"/>
+      <w:rFonts w:asciiTheme="majorHAnsi" w:hAnsiTheme="majorHAnsi" w:eastAsiaTheme="majorEastAsia" w:cstheme="majorBidi"/>
       <w:spacing w:val="-10"/>
       <w:kern w:val="28"/>
       <w:sz w:val="56"/>
@@ -1325,14 +1334,14 @@
       <w:contextualSpacing/>
     </w:pPr>
     <w:rPr>
-      <w:rFonts w:asciiTheme="majorHAnsi" w:eastAsiaTheme="majorEastAsia" w:hAnsiTheme="majorHAnsi" w:cstheme="majorBidi"/>
+      <w:rFonts w:asciiTheme="majorHAnsi" w:hAnsiTheme="majorHAnsi" w:eastAsiaTheme="majorEastAsia" w:cstheme="majorBidi"/>
       <w:spacing w:val="-10"/>
       <w:kern w:val="28"/>
       <w:sz w:val="56"/>
       <w:szCs w:val="56"/>
     </w:rPr>
   </w:style>
-  <w:style w:type="character" w:customStyle="1" w:styleId="SubtitleChar">
+  <w:style w:type="character" w:styleId="SubtitleChar" w:customStyle="1">
     <w:name w:val="Subtitle Char"/>
     <w:basedOn w:val="DefaultParagraphFont"/>
     <w:link w:val="Subtitle"/>
@@ -1376,7 +1385,7 @@
       <w:color w:val="0F4761" w:themeColor="accent1" w:themeShade="BF"/>
     </w:rPr>
   </w:style>
-  <w:style w:type="character" w:customStyle="1" w:styleId="QuoteChar">
+  <w:style w:type="character" w:styleId="QuoteChar" w:customStyle="1">
     <w:name w:val="Quote Char"/>
     <w:basedOn w:val="DefaultParagraphFont"/>
     <w:link w:val="Quote"/>
@@ -1404,7 +1413,7 @@
       <w:color w:val="404040" w:themeColor="text1" w:themeTint="BF"/>
     </w:rPr>
   </w:style>
-  <w:style w:type="character" w:customStyle="1" w:styleId="IntenseQuoteChar">
+  <w:style w:type="character" w:styleId="IntenseQuoteChar" w:customStyle="1">
     <w:name w:val="Intense Quote Char"/>
     <w:basedOn w:val="DefaultParagraphFont"/>
     <w:link w:val="IntenseQuote"/>
@@ -1424,8 +1433,8 @@
     <w:qFormat/>
     <w:pPr>
       <w:pBdr>
-        <w:top w:val="single" w:sz="4" w:space="10" w:color="0F4761" w:themeColor="accent1" w:themeShade="BF"/>
-        <w:bottom w:val="single" w:sz="4" w:space="10" w:color="0F4761" w:themeColor="accent1" w:themeShade="BF"/>
+        <w:top w:val="single" w:color="0F4761" w:themeColor="accent1" w:themeShade="BF" w:sz="4" w:space="10"/>
+        <w:bottom w:val="single" w:color="0F4761" w:themeColor="accent1" w:themeShade="BF" w:sz="4" w:space="10"/>
       </w:pBdr>
       <w:spacing w:before="360" w:after="360"/>
       <w:ind w:left="864" w:right="864"/>
@@ -1460,12 +1469,12 @@
     </w:pPr>
     <w:tblPr>
       <w:tblBorders>
-        <w:top w:val="single" w:sz="4" w:space="0" w:color="000000" w:themeColor="text1"/>
-        <w:left w:val="single" w:sz="4" w:space="0" w:color="000000" w:themeColor="text1"/>
-        <w:bottom w:val="single" w:sz="4" w:space="0" w:color="000000" w:themeColor="text1"/>
-        <w:right w:val="single" w:sz="4" w:space="0" w:color="000000" w:themeColor="text1"/>
-        <w:insideH w:val="single" w:sz="4" w:space="0" w:color="000000" w:themeColor="text1"/>
-        <w:insideV w:val="single" w:sz="4" w:space="0" w:color="000000" w:themeColor="text1"/>
+        <w:top w:val="single" w:color="000000" w:themeColor="text1" w:sz="4" w:space="0"/>
+        <w:left w:val="single" w:color="000000" w:themeColor="text1" w:sz="4" w:space="0"/>
+        <w:bottom w:val="single" w:color="000000" w:themeColor="text1" w:sz="4" w:space="0"/>
+        <w:right w:val="single" w:color="000000" w:themeColor="text1" w:sz="4" w:space="0"/>
+        <w:insideH w:val="single" w:color="000000" w:themeColor="text1" w:sz="4" w:space="0"/>
+        <w:insideV w:val="single" w:color="000000" w:themeColor="text1" w:sz="4" w:space="0"/>
       </w:tblBorders>
     </w:tblPr>
   </w:style>
@@ -1731,4 +1740,312 @@
     </a:ext>
   </a:extLst>
 </a:theme>
+</file>
+
+<file path=customXml/item1.xml><?xml version="1.0" encoding="utf-8"?>
+<ct:contentTypeSchema xmlns:ct="http://schemas.microsoft.com/office/2006/metadata/contentType" xmlns:ma="http://schemas.microsoft.com/office/2006/metadata/properties/metaAttributes" ct:_="" ma:_="" ma:contentTypeName="Document" ma:contentTypeID="0x010100EC9445AC1792AD4D9E8C43ED05573D75" ma:contentTypeVersion="17" ma:contentTypeDescription="Create a new document." ma:contentTypeScope="" ma:versionID="6e136057c649f87f498d84a6d39ef1b4">
+  <xsd:schema xmlns:xsd="http://www.w3.org/2001/XMLSchema" xmlns:xs="http://www.w3.org/2001/XMLSchema" xmlns:p="http://schemas.microsoft.com/office/2006/metadata/properties" xmlns:ns3="eb13d6d7-ffb4-4eac-ba11-81cf72fa54b7" xmlns:ns4="945cdc81-a627-4289-a798-fc19179a0fdd" targetNamespace="http://schemas.microsoft.com/office/2006/metadata/properties" ma:root="true" ma:fieldsID="b8596f39a28573c532b7240703fe374b" ns3:_="" ns4:_="">
+    <xsd:import namespace="eb13d6d7-ffb4-4eac-ba11-81cf72fa54b7"/>
+    <xsd:import namespace="945cdc81-a627-4289-a798-fc19179a0fdd"/>
+    <xsd:element name="properties">
+      <xsd:complexType>
+        <xsd:sequence>
+          <xsd:element name="documentManagement">
+            <xsd:complexType>
+              <xsd:all>
+                <xsd:element ref="ns3:MediaServiceMetadata" minOccurs="0"/>
+                <xsd:element ref="ns3:MediaServiceFastMetadata" minOccurs="0"/>
+                <xsd:element ref="ns3:MediaServiceAutoKeyPoints" minOccurs="0"/>
+                <xsd:element ref="ns3:MediaServiceKeyPoints" minOccurs="0"/>
+                <xsd:element ref="ns4:SharedWithUsers" minOccurs="0"/>
+                <xsd:element ref="ns4:SharedWithDetails" minOccurs="0"/>
+                <xsd:element ref="ns4:SharingHintHash" minOccurs="0"/>
+                <xsd:element ref="ns3:_activity" minOccurs="0"/>
+                <xsd:element ref="ns3:MediaServiceAutoTags" minOccurs="0"/>
+                <xsd:element ref="ns3:MediaServiceOCR" minOccurs="0"/>
+                <xsd:element ref="ns3:MediaServiceGenerationTime" minOccurs="0"/>
+                <xsd:element ref="ns3:MediaServiceEventHashCode" minOccurs="0"/>
+                <xsd:element ref="ns3:MediaServiceObjectDetectorVersions" minOccurs="0"/>
+                <xsd:element ref="ns3:MediaServiceSearchProperties" minOccurs="0"/>
+                <xsd:element ref="ns3:MediaServiceDateTaken" minOccurs="0"/>
+                <xsd:element ref="ns3:MediaServiceSystemTags" minOccurs="0"/>
+                <xsd:element ref="ns3:MediaLengthInSeconds" minOccurs="0"/>
+              </xsd:all>
+            </xsd:complexType>
+          </xsd:element>
+        </xsd:sequence>
+      </xsd:complexType>
+    </xsd:element>
+  </xsd:schema>
+  <xsd:schema xmlns:xsd="http://www.w3.org/2001/XMLSchema" xmlns:xs="http://www.w3.org/2001/XMLSchema" xmlns:dms="http://schemas.microsoft.com/office/2006/documentManagement/types" xmlns:pc="http://schemas.microsoft.com/office/infopath/2007/PartnerControls" targetNamespace="eb13d6d7-ffb4-4eac-ba11-81cf72fa54b7" elementFormDefault="qualified">
+    <xsd:import namespace="http://schemas.microsoft.com/office/2006/documentManagement/types"/>
+    <xsd:import namespace="http://schemas.microsoft.com/office/infopath/2007/PartnerControls"/>
+    <xsd:element name="MediaServiceMetadata" ma:index="8" nillable="true" ma:displayName="MediaServiceMetadata" ma:hidden="true" ma:internalName="MediaServiceMetadata" ma:readOnly="true">
+      <xsd:simpleType>
+        <xsd:restriction base="dms:Note"/>
+      </xsd:simpleType>
+    </xsd:element>
+    <xsd:element name="MediaServiceFastMetadata" ma:index="9" nillable="true" ma:displayName="MediaServiceFastMetadata" ma:hidden="true" ma:internalName="MediaServiceFastMetadata" ma:readOnly="true">
+      <xsd:simpleType>
+        <xsd:restriction base="dms:Note"/>
+      </xsd:simpleType>
+    </xsd:element>
+    <xsd:element name="MediaServiceAutoKeyPoints" ma:index="10" nillable="true" ma:displayName="MediaServiceAutoKeyPoints" ma:hidden="true" ma:internalName="MediaServiceAutoKeyPoints" ma:readOnly="true">
+      <xsd:simpleType>
+        <xsd:restriction base="dms:Note"/>
+      </xsd:simpleType>
+    </xsd:element>
+    <xsd:element name="MediaServiceKeyPoints" ma:index="11" nillable="true" ma:displayName="KeyPoints" ma:internalName="MediaServiceKeyPoints" ma:readOnly="true">
+      <xsd:simpleType>
+        <xsd:restriction base="dms:Note">
+          <xsd:maxLength value="255"/>
+        </xsd:restriction>
+      </xsd:simpleType>
+    </xsd:element>
+    <xsd:element name="_activity" ma:index="15" nillable="true" ma:displayName="_activity" ma:hidden="true" ma:internalName="_activity">
+      <xsd:simpleType>
+        <xsd:restriction base="dms:Note"/>
+      </xsd:simpleType>
+    </xsd:element>
+    <xsd:element name="MediaServiceAutoTags" ma:index="16" nillable="true" ma:displayName="Tags" ma:internalName="MediaServiceAutoTags" ma:readOnly="true">
+      <xsd:simpleType>
+        <xsd:restriction base="dms:Text"/>
+      </xsd:simpleType>
+    </xsd:element>
+    <xsd:element name="MediaServiceOCR" ma:index="17" nillable="true" ma:displayName="Extracted Text" ma:internalName="MediaServiceOCR" ma:readOnly="true">
+      <xsd:simpleType>
+        <xsd:restriction base="dms:Note">
+          <xsd:maxLength value="255"/>
+        </xsd:restriction>
+      </xsd:simpleType>
+    </xsd:element>
+    <xsd:element name="MediaServiceGenerationTime" ma:index="18" nillable="true" ma:displayName="MediaServiceGenerationTime" ma:hidden="true" ma:internalName="MediaServiceGenerationTime" ma:readOnly="true">
+      <xsd:simpleType>
+        <xsd:restriction base="dms:Text"/>
+      </xsd:simpleType>
+    </xsd:element>
+    <xsd:element name="MediaServiceEventHashCode" ma:index="19" nillable="true" ma:displayName="MediaServiceEventHashCode" ma:hidden="true" ma:internalName="MediaServiceEventHashCode" ma:readOnly="true">
+      <xsd:simpleType>
+        <xsd:restriction base="dms:Text"/>
+      </xsd:simpleType>
+    </xsd:element>
+    <xsd:element name="MediaServiceObjectDetectorVersions" ma:index="20" nillable="true" ma:displayName="MediaServiceObjectDetectorVersions" ma:hidden="true" ma:indexed="true" ma:internalName="MediaServiceObjectDetectorVersions" ma:readOnly="true">
+      <xsd:simpleType>
+        <xsd:restriction base="dms:Text"/>
+      </xsd:simpleType>
+    </xsd:element>
+    <xsd:element name="MediaServiceSearchProperties" ma:index="21" nillable="true" ma:displayName="MediaServiceSearchProperties" ma:hidden="true" ma:internalName="MediaServiceSearchProperties" ma:readOnly="true">
+      <xsd:simpleType>
+        <xsd:restriction base="dms:Note"/>
+      </xsd:simpleType>
+    </xsd:element>
+    <xsd:element name="MediaServiceDateTaken" ma:index="22" nillable="true" ma:displayName="MediaServiceDateTaken" ma:hidden="true" ma:indexed="true" ma:internalName="MediaServiceDateTaken" ma:readOnly="true">
+      <xsd:simpleType>
+        <xsd:restriction base="dms:Text"/>
+      </xsd:simpleType>
+    </xsd:element>
+    <xsd:element name="MediaServiceSystemTags" ma:index="23" nillable="true" ma:displayName="MediaServiceSystemTags" ma:hidden="true" ma:internalName="MediaServiceSystemTags" ma:readOnly="true">
+      <xsd:simpleType>
+        <xsd:restriction base="dms:Note"/>
+      </xsd:simpleType>
+    </xsd:element>
+    <xsd:element name="MediaLengthInSeconds" ma:index="24" nillable="true" ma:displayName="MediaLengthInSeconds" ma:hidden="true" ma:internalName="MediaLengthInSeconds" ma:readOnly="true">
+      <xsd:simpleType>
+        <xsd:restriction base="dms:Unknown"/>
+      </xsd:simpleType>
+    </xsd:element>
+  </xsd:schema>
+  <xsd:schema xmlns:xsd="http://www.w3.org/2001/XMLSchema" xmlns:xs="http://www.w3.org/2001/XMLSchema" xmlns:dms="http://schemas.microsoft.com/office/2006/documentManagement/types" xmlns:pc="http://schemas.microsoft.com/office/infopath/2007/PartnerControls" targetNamespace="945cdc81-a627-4289-a798-fc19179a0fdd" elementFormDefault="qualified">
+    <xsd:import namespace="http://schemas.microsoft.com/office/2006/documentManagement/types"/>
+    <xsd:import namespace="http://schemas.microsoft.com/office/infopath/2007/PartnerControls"/>
+    <xsd:element name="SharedWithUsers" ma:index="12" nillable="true" ma:displayName="Shared With" ma:internalName="SharedWithUsers" ma:readOnly="true">
+      <xsd:complexType>
+        <xsd:complexContent>
+          <xsd:extension base="dms:UserMulti">
+            <xsd:sequence>
+              <xsd:element name="UserInfo" minOccurs="0" maxOccurs="unbounded">
+                <xsd:complexType>
+                  <xsd:sequence>
+                    <xsd:element name="DisplayName" type="xsd:string" minOccurs="0"/>
+                    <xsd:element name="AccountId" type="dms:UserId" minOccurs="0" nillable="true"/>
+                    <xsd:element name="AccountType" type="xsd:string" minOccurs="0"/>
+                  </xsd:sequence>
+                </xsd:complexType>
+              </xsd:element>
+            </xsd:sequence>
+          </xsd:extension>
+        </xsd:complexContent>
+      </xsd:complexType>
+    </xsd:element>
+    <xsd:element name="SharedWithDetails" ma:index="13" nillable="true" ma:displayName="Shared With Details" ma:internalName="SharedWithDetails" ma:readOnly="true">
+      <xsd:simpleType>
+        <xsd:restriction base="dms:Note">
+          <xsd:maxLength value="255"/>
+        </xsd:restriction>
+      </xsd:simpleType>
+    </xsd:element>
+    <xsd:element name="SharingHintHash" ma:index="14" nillable="true" ma:displayName="Sharing Hint Hash" ma:hidden="true" ma:internalName="SharingHintHash" ma:readOnly="true">
+      <xsd:simpleType>
+        <xsd:restriction base="dms:Text"/>
+      </xsd:simpleType>
+    </xsd:element>
+  </xsd:schema>
+  <xsd:schema xmlns="http://schemas.openxmlformats.org/package/2006/metadata/core-properties" xmlns:xsd="http://www.w3.org/2001/XMLSchema" xmlns:xsi="http://www.w3.org/2001/XMLSchema-instance" xmlns:dc="http://purl.org/dc/elements/1.1/" xmlns:dcterms="http://purl.org/dc/terms/" xmlns:odoc="http://schemas.microsoft.com/internal/obd" targetNamespace="http://schemas.openxmlformats.org/package/2006/metadata/core-properties" elementFormDefault="qualified" attributeFormDefault="unqualified" blockDefault="#all">
+    <xsd:import namespace="http://purl.org/dc/elements/1.1/" schemaLocation="http://dublincore.org/schemas/xmls/qdc/2003/04/02/dc.xsd"/>
+    <xsd:import namespace="http://purl.org/dc/terms/" schemaLocation="http://dublincore.org/schemas/xmls/qdc/2003/04/02/dcterms.xsd"/>
+    <xsd:element name="coreProperties" type="CT_coreProperties"/>
+    <xsd:complexType name="CT_coreProperties">
+      <xsd:all>
+        <xsd:element ref="dc:creator" minOccurs="0" maxOccurs="1"/>
+        <xsd:element ref="dcterms:created" minOccurs="0" maxOccurs="1"/>
+        <xsd:element ref="dc:identifier" minOccurs="0" maxOccurs="1"/>
+        <xsd:element name="contentType" minOccurs="0" maxOccurs="1" type="xsd:string" ma:index="0" ma:displayName="Content Type"/>
+        <xsd:element ref="dc:title" minOccurs="0" maxOccurs="1" ma:index="4" ma:displayName="Title"/>
+        <xsd:element ref="dc:subject" minOccurs="0" maxOccurs="1"/>
+        <xsd:element ref="dc:description" minOccurs="0" maxOccurs="1"/>
+        <xsd:element name="keywords" minOccurs="0" maxOccurs="1" type="xsd:string"/>
+        <xsd:element ref="dc:language" minOccurs="0" maxOccurs="1"/>
+        <xsd:element name="category" minOccurs="0" maxOccurs="1" type="xsd:string"/>
+        <xsd:element name="version" minOccurs="0" maxOccurs="1" type="xsd:string"/>
+        <xsd:element name="revision" minOccurs="0" maxOccurs="1" type="xsd:string">
+          <xsd:annotation>
+            <xsd:documentation>
+                        This value indicates the number of saves or revisions. The application is responsible for updating this value after each revision.
+                    </xsd:documentation>
+          </xsd:annotation>
+        </xsd:element>
+        <xsd:element name="lastModifiedBy" minOccurs="0" maxOccurs="1" type="xsd:string"/>
+        <xsd:element ref="dcterms:modified" minOccurs="0" maxOccurs="1"/>
+        <xsd:element name="contentStatus" minOccurs="0" maxOccurs="1" type="xsd:string"/>
+      </xsd:all>
+    </xsd:complexType>
+  </xsd:schema>
+  <xs:schema xmlns:pc="http://schemas.microsoft.com/office/infopath/2007/PartnerControls" xmlns:xs="http://www.w3.org/2001/XMLSchema" targetNamespace="http://schemas.microsoft.com/office/infopath/2007/PartnerControls" elementFormDefault="qualified" attributeFormDefault="unqualified">
+    <xs:element name="Person">
+      <xs:complexType>
+        <xs:sequence>
+          <xs:element ref="pc:DisplayName" minOccurs="0"/>
+          <xs:element ref="pc:AccountId" minOccurs="0"/>
+          <xs:element ref="pc:AccountType" minOccurs="0"/>
+        </xs:sequence>
+      </xs:complexType>
+    </xs:element>
+    <xs:element name="DisplayName" type="xs:string"/>
+    <xs:element name="AccountId" type="xs:string"/>
+    <xs:element name="AccountType" type="xs:string"/>
+    <xs:element name="BDCAssociatedEntity">
+      <xs:complexType>
+        <xs:sequence>
+          <xs:element ref="pc:BDCEntity" minOccurs="0" maxOccurs="unbounded"/>
+        </xs:sequence>
+        <xs:attribute ref="pc:EntityNamespace"/>
+        <xs:attribute ref="pc:EntityName"/>
+        <xs:attribute ref="pc:SystemInstanceName"/>
+        <xs:attribute ref="pc:AssociationName"/>
+      </xs:complexType>
+    </xs:element>
+    <xs:attribute name="EntityNamespace" type="xs:string"/>
+    <xs:attribute name="EntityName" type="xs:string"/>
+    <xs:attribute name="SystemInstanceName" type="xs:string"/>
+    <xs:attribute name="AssociationName" type="xs:string"/>
+    <xs:element name="BDCEntity">
+      <xs:complexType>
+        <xs:sequence>
+          <xs:element ref="pc:EntityDisplayName" minOccurs="0"/>
+          <xs:element ref="pc:EntityInstanceReference" minOccurs="0"/>
+          <xs:element ref="pc:EntityId1" minOccurs="0"/>
+          <xs:element ref="pc:EntityId2" minOccurs="0"/>
+          <xs:element ref="pc:EntityId3" minOccurs="0"/>
+          <xs:element ref="pc:EntityId4" minOccurs="0"/>
+          <xs:element ref="pc:EntityId5" minOccurs="0"/>
+        </xs:sequence>
+      </xs:complexType>
+    </xs:element>
+    <xs:element name="EntityDisplayName" type="xs:string"/>
+    <xs:element name="EntityInstanceReference" type="xs:string"/>
+    <xs:element name="EntityId1" type="xs:string"/>
+    <xs:element name="EntityId2" type="xs:string"/>
+    <xs:element name="EntityId3" type="xs:string"/>
+    <xs:element name="EntityId4" type="xs:string"/>
+    <xs:element name="EntityId5" type="xs:string"/>
+    <xs:element name="Terms">
+      <xs:complexType>
+        <xs:sequence>
+          <xs:element ref="pc:TermInfo" minOccurs="0" maxOccurs="unbounded"/>
+        </xs:sequence>
+      </xs:complexType>
+    </xs:element>
+    <xs:element name="TermInfo">
+      <xs:complexType>
+        <xs:sequence>
+          <xs:element ref="pc:TermName" minOccurs="0"/>
+          <xs:element ref="pc:TermId" minOccurs="0"/>
+        </xs:sequence>
+      </xs:complexType>
+    </xs:element>
+    <xs:element name="TermName" type="xs:string"/>
+    <xs:element name="TermId" type="xs:string"/>
+  </xs:schema>
+</ct:contentTypeSchema>
+</file>
+
+<file path=customXml/item2.xml><?xml version="1.0" encoding="utf-8"?>
+<?mso-contentType ?>
+<FormTemplates xmlns="http://schemas.microsoft.com/sharepoint/v3/contenttype/forms">
+  <Display>DocumentLibraryForm</Display>
+  <Edit>DocumentLibraryForm</Edit>
+  <New>DocumentLibraryForm</New>
+</FormTemplates>
+</file>
+
+<file path=customXml/item3.xml><?xml version="1.0" encoding="utf-8"?>
+<p:properties xmlns:p="http://schemas.microsoft.com/office/2006/metadata/properties" xmlns:xsi="http://www.w3.org/2001/XMLSchema-instance" xmlns:pc="http://schemas.microsoft.com/office/infopath/2007/PartnerControls">
+  <documentManagement>
+    <_activity xmlns="eb13d6d7-ffb4-4eac-ba11-81cf72fa54b7" xsi:nil="true"/>
+  </documentManagement>
+</p:properties>
+</file>
+
+<file path=customXml/itemProps1.xml><?xml version="1.0" encoding="utf-8"?>
+<ds:datastoreItem xmlns:ds="http://schemas.openxmlformats.org/officeDocument/2006/customXml" ds:itemID="{EB951473-F2D7-4621-B8D4-8C2F80D69D25}">
+  <ds:schemaRefs>
+    <ds:schemaRef ds:uri="http://schemas.microsoft.com/office/2006/metadata/contentType"/>
+    <ds:schemaRef ds:uri="http://schemas.microsoft.com/office/2006/metadata/properties/metaAttributes"/>
+    <ds:schemaRef ds:uri="http://www.w3.org/2001/XMLSchema"/>
+    <ds:schemaRef ds:uri="http://schemas.microsoft.com/office/2006/metadata/properties"/>
+    <ds:schemaRef ds:uri="eb13d6d7-ffb4-4eac-ba11-81cf72fa54b7"/>
+    <ds:schemaRef ds:uri="945cdc81-a627-4289-a798-fc19179a0fdd"/>
+    <ds:schemaRef ds:uri="http://schemas.microsoft.com/office/2006/documentManagement/types"/>
+    <ds:schemaRef ds:uri="http://schemas.microsoft.com/office/infopath/2007/PartnerControls"/>
+    <ds:schemaRef ds:uri="http://schemas.openxmlformats.org/package/2006/metadata/core-properties"/>
+    <ds:schemaRef ds:uri="http://purl.org/dc/elements/1.1/"/>
+    <ds:schemaRef ds:uri="http://purl.org/dc/terms/"/>
+    <ds:schemaRef ds:uri="http://schemas.microsoft.com/internal/obd"/>
+  </ds:schemaRefs>
+</ds:datastoreItem>
+</file>
+
+<file path=customXml/itemProps2.xml><?xml version="1.0" encoding="utf-8"?>
+<ds:datastoreItem xmlns:ds="http://schemas.openxmlformats.org/officeDocument/2006/customXml" ds:itemID="{D10FC533-D290-4082-8144-BA7E3D199957}">
+  <ds:schemaRefs>
+    <ds:schemaRef ds:uri="http://schemas.microsoft.com/sharepoint/v3/contenttype/forms"/>
+  </ds:schemaRefs>
+</ds:datastoreItem>
+</file>
+
+<file path=customXml/itemProps3.xml><?xml version="1.0" encoding="utf-8"?>
+<ds:datastoreItem xmlns:ds="http://schemas.openxmlformats.org/officeDocument/2006/customXml" ds:itemID="{32E2B2E7-816A-41CD-9AE5-BC4308AD5843}">
+  <ds:schemaRefs>
+    <ds:schemaRef ds:uri="http://schemas.microsoft.com/office/infopath/2007/PartnerControls"/>
+    <ds:schemaRef ds:uri="http://schemas.microsoft.com/office/2006/documentManagement/types"/>
+    <ds:schemaRef ds:uri="http://schemas.openxmlformats.org/package/2006/metadata/core-properties"/>
+    <ds:schemaRef ds:uri="http://schemas.microsoft.com/office/2006/metadata/properties"/>
+    <ds:schemaRef ds:uri="http://purl.org/dc/terms/"/>
+    <ds:schemaRef ds:uri="http://purl.org/dc/elements/1.1/"/>
+    <ds:schemaRef ds:uri="945cdc81-a627-4289-a798-fc19179a0fdd"/>
+    <ds:schemaRef ds:uri="eb13d6d7-ffb4-4eac-ba11-81cf72fa54b7"/>
+    <ds:schemaRef ds:uri="http://www.w3.org/XML/1998/namespace"/>
+    <ds:schemaRef ds:uri="http://purl.org/dc/dcmitype/"/>
+  </ds:schemaRefs>
+</ds:datastoreItem>
 </file>
</xml_diff>